<commit_message>
Compréhension de recherche modele conceptuelle de données
</commit_message>
<xml_diff>
--- a/BDD/tuto_recherche_donnee.docx
+++ b/BDD/tuto_recherche_donnee.docx
@@ -10,18 +10,18 @@
         <w:tblLook w:val="04A0" w:firstRow="1" w:lastRow="0" w:firstColumn="1" w:lastColumn="0" w:noHBand="0" w:noVBand="1"/>
       </w:tblPr>
       <w:tblGrid>
-        <w:gridCol w:w="2265"/>
-        <w:gridCol w:w="2265"/>
-        <w:gridCol w:w="2266"/>
-        <w:gridCol w:w="2266"/>
+        <w:gridCol w:w="1657"/>
+        <w:gridCol w:w="1657"/>
+        <w:gridCol w:w="1658"/>
+        <w:gridCol w:w="1658"/>
       </w:tblGrid>
       <w:tr>
         <w:trPr>
-          <w:trHeight w:val="708"/>
+          <w:trHeight w:val="233"/>
         </w:trPr>
         <w:tc>
           <w:tcPr>
-            <w:tcW w:w="2265" w:type="dxa"/>
+            <w:tcW w:w="1657" w:type="dxa"/>
           </w:tcPr>
           <w:p>
             <w:r>
@@ -31,7 +31,7 @@
         </w:tc>
         <w:tc>
           <w:tcPr>
-            <w:tcW w:w="2265" w:type="dxa"/>
+            <w:tcW w:w="1657" w:type="dxa"/>
           </w:tcPr>
           <w:p>
             <w:r>
@@ -41,7 +41,7 @@
         </w:tc>
         <w:tc>
           <w:tcPr>
-            <w:tcW w:w="2266" w:type="dxa"/>
+            <w:tcW w:w="1658" w:type="dxa"/>
           </w:tcPr>
           <w:p>
             <w:r>
@@ -51,7 +51,7 @@
         </w:tc>
         <w:tc>
           <w:tcPr>
-            <w:tcW w:w="2266" w:type="dxa"/>
+            <w:tcW w:w="1658" w:type="dxa"/>
           </w:tcPr>
           <w:p>
             <w:r>
@@ -62,29 +62,29 @@
       </w:tr>
       <w:tr>
         <w:trPr>
-          <w:trHeight w:val="2413"/>
+          <w:trHeight w:val="797"/>
         </w:trPr>
         <w:tc>
           <w:tcPr>
-            <w:tcW w:w="2265" w:type="dxa"/>
+            <w:tcW w:w="1657" w:type="dxa"/>
           </w:tcPr>
           <w:p/>
         </w:tc>
         <w:tc>
           <w:tcPr>
-            <w:tcW w:w="2265" w:type="dxa"/>
+            <w:tcW w:w="1657" w:type="dxa"/>
           </w:tcPr>
           <w:p/>
         </w:tc>
         <w:tc>
           <w:tcPr>
-            <w:tcW w:w="2266" w:type="dxa"/>
+            <w:tcW w:w="1658" w:type="dxa"/>
           </w:tcPr>
           <w:p/>
         </w:tc>
         <w:tc>
           <w:tcPr>
-            <w:tcW w:w="2266" w:type="dxa"/>
+            <w:tcW w:w="1658" w:type="dxa"/>
           </w:tcPr>
           <w:p/>
         </w:tc>
@@ -106,6 +106,330 @@
       <w:r>
         <w:t xml:space="preserve"> (entités) ;</w:t>
       </w:r>
+    </w:p>
+    <w:p/>
+    <w:p/>
+    <w:p/>
+    <w:p>
+      <w:r>
+        <w:t>MCD</w:t>
+      </w:r>
+      <w:r>
+        <w:t xml:space="preserve"> (Modèle conceptuelle de données)</w:t>
+      </w:r>
+    </w:p>
+    <w:p>
+      <w:r>
+        <w:t xml:space="preserve">Entités = </w:t>
+      </w:r>
+      <w:r>
+        <w:t>rectangle d’ensemble d’objet</w:t>
+      </w:r>
+    </w:p>
+    <w:p>
+      <w:r>
+        <w:t>Attibuts = propriétés de l’entité</w:t>
+      </w:r>
+    </w:p>
+    <w:p>
+      <w:r>
+        <w:t>Association</w:t>
+      </w:r>
+      <w:r>
+        <w:t xml:space="preserve">s = relie </w:t>
+      </w:r>
+      <w:r>
+        <w:t>les entités</w:t>
+      </w:r>
+      <w:r>
+        <w:t xml:space="preserve"> entre elles</w:t>
+      </w:r>
+      <w:r>
+        <w:t xml:space="preserve"> = relations entre entités</w:t>
+      </w:r>
+    </w:p>
+    <w:p>
+      <w:r>
+        <w:t xml:space="preserve">Cardinalité = </w:t>
+      </w:r>
+      <w:r>
+        <w:t>association au moinsx2 ou plusX2</w:t>
+      </w:r>
+    </w:p>
+    <w:p>
+      <w:r>
+        <w:t>MLD (</w:t>
+      </w:r>
+      <w:r>
+        <w:t>modèle</w:t>
+      </w:r>
+      <w:r>
+        <w:t xml:space="preserve"> logique </w:t>
+      </w:r>
+      <w:r>
+        <w:t>de données)</w:t>
+      </w:r>
+    </w:p>
+    <w:p>
+      <w:r>
+        <w:t>Quand une relation est plusieurs à plusieurs donc 1..n à 1..n,</w:t>
+      </w:r>
+    </w:p>
+    <w:p>
+      <w:r>
+        <w:t>On est obligé de créer une entité complémentaire qui regroupe les clés primaires,</w:t>
+      </w:r>
+    </w:p>
+    <w:p>
+      <w:r>
+        <w:t>et secondaire des entités reliés</w:t>
+      </w:r>
+    </w:p>
+    <w:p/>
+    <w:p>
+      <w:r>
+        <w:t>Pour</w:t>
+      </w:r>
+      <w:r>
+        <w:t xml:space="preserve"> </w:t>
+      </w:r>
+      <w:r>
+        <w:t>un modèle d’étude de cas la méthode merise suit :</w:t>
+      </w:r>
+    </w:p>
+    <w:p>
+      <w:pPr>
+        <w:pStyle w:val="Paragraphedeliste"/>
+        <w:numPr>
+          <w:ilvl w:val="0"/>
+          <w:numId w:val="1"/>
+        </w:numPr>
+        <w:spacing w:after="0"/>
+      </w:pPr>
+      <w:r>
+        <w:t xml:space="preserve">Dictionnaire des données : c’est une liste qui </w:t>
+      </w:r>
+      <w:r>
+        <w:t>regroupe chaque action</w:t>
+      </w:r>
+    </w:p>
+    <w:p>
+      <w:pPr>
+        <w:pStyle w:val="Paragraphedeliste"/>
+        <w:spacing w:after="0"/>
+      </w:pPr>
+      <w:r>
+        <w:t>et vocabulair</w:t>
+      </w:r>
+      <w:r>
+        <w:t>e d</w:t>
+      </w:r>
+      <w:r>
+        <w:t xml:space="preserve">u cahier des charges </w:t>
+      </w:r>
+      <w:r>
+        <w:t xml:space="preserve">et qui met en avant </w:t>
+      </w:r>
+      <w:r>
+        <w:t>les opérations qui</w:t>
+      </w:r>
+    </w:p>
+    <w:p>
+      <w:pPr>
+        <w:pStyle w:val="Paragraphedeliste"/>
+        <w:spacing w:after="0"/>
+      </w:pPr>
+      <w:r>
+        <w:t xml:space="preserve">permet de </w:t>
+      </w:r>
+      <w:r>
+        <w:t>généraliser les fonctionnalités</w:t>
+      </w:r>
+      <w:r>
+        <w:t>.</w:t>
+      </w:r>
+    </w:p>
+    <w:p>
+      <w:pPr>
+        <w:pStyle w:val="Paragraphedeliste"/>
+        <w:spacing w:after="0"/>
+      </w:pPr>
+    </w:p>
+    <w:p>
+      <w:pPr>
+        <w:pStyle w:val="Paragraphedeliste"/>
+        <w:numPr>
+          <w:ilvl w:val="0"/>
+          <w:numId w:val="1"/>
+        </w:numPr>
+        <w:spacing w:after="0"/>
+      </w:pPr>
+      <w:r>
+        <w:t>Regroupement entité :</w:t>
+      </w:r>
+    </w:p>
+    <w:p>
+      <w:pPr>
+        <w:pStyle w:val="Paragraphedeliste"/>
+        <w:spacing w:after="0"/>
+      </w:pPr>
+      <w:r>
+        <w:t xml:space="preserve">Suivant le dictionnaire des données on peut </w:t>
+      </w:r>
+      <w:r>
+        <w:t>retrouver</w:t>
+      </w:r>
+      <w:r>
+        <w:t xml:space="preserve"> une même</w:t>
+      </w:r>
+      <w:r>
+        <w:t xml:space="preserve"> entité</w:t>
+      </w:r>
+    </w:p>
+    <w:p>
+      <w:pPr>
+        <w:pStyle w:val="Paragraphedeliste"/>
+        <w:spacing w:after="0"/>
+      </w:pPr>
+      <w:r>
+        <w:t>Pour chaque</w:t>
+      </w:r>
+      <w:r>
+        <w:t xml:space="preserve"> action ou vocabulaire. </w:t>
+      </w:r>
+      <w:r>
+        <w:t>Ces mêmes mots</w:t>
+      </w:r>
+      <w:r>
+        <w:t xml:space="preserve"> qui </w:t>
+      </w:r>
+      <w:r>
+        <w:t>se lie sont appelés</w:t>
+      </w:r>
+    </w:p>
+    <w:p>
+      <w:pPr>
+        <w:pStyle w:val="Paragraphedeliste"/>
+        <w:spacing w:after="0"/>
+      </w:pPr>
+      <w:r>
+        <w:t xml:space="preserve">Des propriétés </w:t>
+      </w:r>
+      <w:r>
+        <w:t>qui serviront au titre d’entité.</w:t>
+      </w:r>
+    </w:p>
+    <w:p>
+      <w:pPr>
+        <w:pStyle w:val="Paragraphedeliste"/>
+        <w:spacing w:after="0"/>
+      </w:pPr>
+      <w:r>
+        <w:t xml:space="preserve">Parfois </w:t>
+      </w:r>
+      <w:r>
+        <w:t>plusieurs entités peuvent avoir dépendance</w:t>
+      </w:r>
+      <w:r>
+        <w:t>, de ce fait on doit créer</w:t>
+      </w:r>
+    </w:p>
+    <w:p>
+      <w:pPr>
+        <w:pStyle w:val="Paragraphedeliste"/>
+        <w:spacing w:after="0"/>
+      </w:pPr>
+      <w:r>
+        <w:t xml:space="preserve">Une entité complémentaire qui permet de </w:t>
+      </w:r>
+      <w:r>
+        <w:t xml:space="preserve">grouper </w:t>
+      </w:r>
+      <w:r>
+        <w:t>les spécificités uniques</w:t>
+      </w:r>
+      <w:r>
+        <w:t xml:space="preserve"> de</w:t>
+      </w:r>
+    </w:p>
+    <w:p>
+      <w:pPr>
+        <w:pStyle w:val="Paragraphedeliste"/>
+        <w:spacing w:after="0"/>
+      </w:pPr>
+      <w:r>
+        <w:t xml:space="preserve">Chaque </w:t>
+      </w:r>
+      <w:r>
+        <w:t>entités</w:t>
+      </w:r>
+      <w:r>
+        <w:t>.</w:t>
+      </w:r>
+      <w:r>
+        <w:t xml:space="preserve"> </w:t>
+      </w:r>
+    </w:p>
+    <w:p>
+      <w:pPr>
+        <w:pStyle w:val="Paragraphedeliste"/>
+        <w:spacing w:after="0"/>
+      </w:pPr>
+    </w:p>
+    <w:p>
+      <w:pPr>
+        <w:pStyle w:val="Paragraphedeliste"/>
+        <w:numPr>
+          <w:ilvl w:val="0"/>
+          <w:numId w:val="1"/>
+        </w:numPr>
+        <w:spacing w:after="0"/>
+      </w:pPr>
+      <w:r>
+        <w:t>Les relations entre objets(entités) :</w:t>
+      </w:r>
+    </w:p>
+    <w:p>
+      <w:pPr>
+        <w:pStyle w:val="Paragraphedeliste"/>
+        <w:spacing w:after="0"/>
+      </w:pPr>
+      <w:r>
+        <w:t>Ce sont des verbes d’action qui permet de</w:t>
+      </w:r>
+      <w:r>
+        <w:t xml:space="preserve"> déduire qu’est-c</w:t>
+      </w:r>
+      <w:r>
+        <w:t>e qu’une entité</w:t>
+      </w:r>
+    </w:p>
+    <w:p>
+      <w:pPr>
+        <w:pStyle w:val="Paragraphedeliste"/>
+        <w:spacing w:after="0"/>
+      </w:pPr>
+      <w:r>
+        <w:t xml:space="preserve">A besoin ou </w:t>
+      </w:r>
+      <w:r>
+        <w:t>exécute pour l’entité suivante, ça permettra donc de donner un titre</w:t>
+      </w:r>
+    </w:p>
+    <w:p>
+      <w:pPr>
+        <w:pStyle w:val="Paragraphedeliste"/>
+        <w:spacing w:after="0"/>
+      </w:pPr>
+      <w:r>
+        <w:t>Sur les différentes relations entre une entité et une autre.</w:t>
+      </w:r>
+    </w:p>
+    <w:p>
+      <w:pPr>
+        <w:pStyle w:val="Paragraphedeliste"/>
+        <w:spacing w:after="0"/>
+      </w:pPr>
     </w:p>
     <w:sectPr>
       <w:pgSz w:w="11906" w:h="16838"/>
@@ -115,6 +439,103 @@
     </w:sectPr>
   </w:body>
 </w:document>
+</file>
+
+<file path=word/numbering.xml><?xml version="1.0" encoding="utf-8"?>
+<w:numbering xmlns:wpc="http://schemas.microsoft.com/office/word/2010/wordprocessingCanvas" xmlns:cx="http://schemas.microsoft.com/office/drawing/2014/chartex" xmlns:cx1="http://schemas.microsoft.com/office/drawing/2015/9/8/chartex" xmlns:cx2="http://schemas.microsoft.com/office/drawing/2015/10/21/chartex" xmlns:cx3="http://schemas.microsoft.com/office/drawing/2016/5/9/chartex" xmlns:cx4="http://schemas.microsoft.com/office/drawing/2016/5/10/chartex" xmlns:cx5="http://schemas.microsoft.com/office/drawing/2016/5/11/chartex" xmlns:cx6="http://schemas.microsoft.com/office/drawing/2016/5/12/chartex" xmlns:cx7="http://schemas.microsoft.com/office/drawing/2016/5/13/chartex" xmlns:cx8="http://schemas.microsoft.com/office/drawing/2016/5/14/chartex" xmlns:mc="http://schemas.openxmlformats.org/markup-compatibility/2006" xmlns:aink="http://schemas.microsoft.com/office/drawing/2016/ink" xmlns:am3d="http://schemas.microsoft.com/office/drawing/2017/model3d" xmlns:o="urn:schemas-microsoft-com:office:office" xmlns:r="http://schemas.openxmlformats.org/officeDocument/2006/relationships" xmlns:m="http://schemas.openxmlformats.org/officeDocument/2006/math" xmlns:v="urn:schemas-microsoft-com:vml" xmlns:wp14="http://schemas.microsoft.com/office/word/2010/wordprocessingDrawing" xmlns:wp="http://schemas.openxmlformats.org/drawingml/2006/wordprocessingDrawing" xmlns:w10="urn:schemas-microsoft-com:office:word" xmlns:w="http://schemas.openxmlformats.org/wordprocessingml/2006/main" xmlns:w14="http://schemas.microsoft.com/office/word/2010/wordml" xmlns:w15="http://schemas.microsoft.com/office/word/2012/wordml" xmlns:w16cex="http://schemas.microsoft.com/office/word/2018/wordml/cex" xmlns:w16cid="http://schemas.microsoft.com/office/word/2016/wordml/cid" xmlns:w16="http://schemas.microsoft.com/office/word/2018/wordml" xmlns:w16sdtdh="http://schemas.microsoft.com/office/word/2020/wordml/sdtdatahash" xmlns:w16se="http://schemas.microsoft.com/office/word/2015/wordml/symex" xmlns:wpg="http://schemas.microsoft.com/office/word/2010/wordprocessingGroup" xmlns:wpi="http://schemas.microsoft.com/office/word/2010/wordprocessingInk" xmlns:wne="http://schemas.microsoft.com/office/word/2006/wordml" xmlns:wps="http://schemas.microsoft.com/office/word/2010/wordprocessingShape" mc:Ignorable="w14 w15 w16se w16cid w16 w16cex w16sdtdh wp14">
+  <w:abstractNum w:abstractNumId="0" w15:restartNumberingAfterBreak="0">
+    <w:nsid w:val="38386EF0"/>
+    <w:multiLevelType w:val="hybridMultilevel"/>
+    <w:tmpl w:val="2C74A974"/>
+    <w:lvl w:ilvl="0" w:tplc="43161FAA">
+      <w:start w:val="1"/>
+      <w:numFmt w:val="decimal"/>
+      <w:lvlText w:val="%1."/>
+      <w:lvlJc w:val="left"/>
+      <w:pPr>
+        <w:ind w:left="720" w:hanging="360"/>
+      </w:pPr>
+      <w:rPr>
+        <w:rFonts w:hint="default"/>
+      </w:rPr>
+    </w:lvl>
+    <w:lvl w:ilvl="1" w:tplc="040C0019" w:tentative="1">
+      <w:start w:val="1"/>
+      <w:numFmt w:val="lowerLetter"/>
+      <w:lvlText w:val="%2."/>
+      <w:lvlJc w:val="left"/>
+      <w:pPr>
+        <w:ind w:left="1440" w:hanging="360"/>
+      </w:pPr>
+    </w:lvl>
+    <w:lvl w:ilvl="2" w:tplc="040C001B" w:tentative="1">
+      <w:start w:val="1"/>
+      <w:numFmt w:val="lowerRoman"/>
+      <w:lvlText w:val="%3."/>
+      <w:lvlJc w:val="right"/>
+      <w:pPr>
+        <w:ind w:left="2160" w:hanging="180"/>
+      </w:pPr>
+    </w:lvl>
+    <w:lvl w:ilvl="3" w:tplc="040C000F" w:tentative="1">
+      <w:start w:val="1"/>
+      <w:numFmt w:val="decimal"/>
+      <w:lvlText w:val="%4."/>
+      <w:lvlJc w:val="left"/>
+      <w:pPr>
+        <w:ind w:left="2880" w:hanging="360"/>
+      </w:pPr>
+    </w:lvl>
+    <w:lvl w:ilvl="4" w:tplc="040C0019" w:tentative="1">
+      <w:start w:val="1"/>
+      <w:numFmt w:val="lowerLetter"/>
+      <w:lvlText w:val="%5."/>
+      <w:lvlJc w:val="left"/>
+      <w:pPr>
+        <w:ind w:left="3600" w:hanging="360"/>
+      </w:pPr>
+    </w:lvl>
+    <w:lvl w:ilvl="5" w:tplc="040C001B" w:tentative="1">
+      <w:start w:val="1"/>
+      <w:numFmt w:val="lowerRoman"/>
+      <w:lvlText w:val="%6."/>
+      <w:lvlJc w:val="right"/>
+      <w:pPr>
+        <w:ind w:left="4320" w:hanging="180"/>
+      </w:pPr>
+    </w:lvl>
+    <w:lvl w:ilvl="6" w:tplc="040C000F" w:tentative="1">
+      <w:start w:val="1"/>
+      <w:numFmt w:val="decimal"/>
+      <w:lvlText w:val="%7."/>
+      <w:lvlJc w:val="left"/>
+      <w:pPr>
+        <w:ind w:left="5040" w:hanging="360"/>
+      </w:pPr>
+    </w:lvl>
+    <w:lvl w:ilvl="7" w:tplc="040C0019" w:tentative="1">
+      <w:start w:val="1"/>
+      <w:numFmt w:val="lowerLetter"/>
+      <w:lvlText w:val="%8."/>
+      <w:lvlJc w:val="left"/>
+      <w:pPr>
+        <w:ind w:left="5760" w:hanging="360"/>
+      </w:pPr>
+    </w:lvl>
+    <w:lvl w:ilvl="8" w:tplc="040C001B" w:tentative="1">
+      <w:start w:val="1"/>
+      <w:numFmt w:val="lowerRoman"/>
+      <w:lvlText w:val="%9."/>
+      <w:lvlJc w:val="right"/>
+      <w:pPr>
+        <w:ind w:left="6480" w:hanging="180"/>
+      </w:pPr>
+    </w:lvl>
+  </w:abstractNum>
+  <w:num w:numId="1">
+    <w:abstractNumId w:val="0"/>
+  </w:num>
+</w:numbering>
 </file>
 
 <file path=word/styles.xml><?xml version="1.0" encoding="utf-8"?>
@@ -519,6 +940,7 @@
   <w:style w:type="character" w:default="1" w:styleId="Policepardfaut">
     <w:name w:val="Default Paragraph Font"/>
     <w:uiPriority w:val="1"/>
+    <w:semiHidden/>
     <w:unhideWhenUsed/>
   </w:style>
   <w:style w:type="table" w:default="1" w:styleId="TableauNormal">
@@ -560,6 +982,17 @@
         <w:insideV w:val="single" w:sz="4" w:space="0" w:color="auto"/>
       </w:tblBorders>
     </w:tblPr>
+  </w:style>
+  <w:style w:type="paragraph" w:styleId="Paragraphedeliste">
+    <w:name w:val="List Paragraph"/>
+    <w:basedOn w:val="Normal"/>
+    <w:uiPriority w:val="34"/>
+    <w:qFormat/>
+    <w:rsid w:val="001771E9"/>
+    <w:pPr>
+      <w:ind w:left="720"/>
+      <w:contextualSpacing/>
+    </w:pPr>
   </w:style>
 </w:styles>
 </file>

</xml_diff>